<commit_message>
afegides fotos amb peu i atributs aria
</commit_message>
<xml_diff>
--- a/doc/documentacio.docx
+++ b/doc/documentacio.docx
@@ -76,437 +76,39 @@
         </w:rPr>
         <w:t xml:space="preserve"> </w:t>
       </w:r>
-      <w:proofErr w:type="spellStart"/>
-      <w:r>
-        <w:rPr>
-          <w:rFonts w:ascii="Consolas" w:hAnsi="Consolas"/>
-          <w:sz w:val="24"/>
-          <w:szCs w:val="24"/>
-        </w:rPr>
-        <w:t>Veient</w:t>
-      </w:r>
-      <w:proofErr w:type="spellEnd"/>
-      <w:r>
-        <w:rPr>
-          <w:rFonts w:ascii="Consolas" w:hAnsi="Consolas"/>
-          <w:sz w:val="24"/>
-          <w:szCs w:val="24"/>
-        </w:rPr>
-        <w:t xml:space="preserve"> la pagina les </w:t>
-      </w:r>
-      <w:proofErr w:type="spellStart"/>
-      <w:r>
-        <w:rPr>
-          <w:rFonts w:ascii="Consolas" w:hAnsi="Consolas"/>
-          <w:sz w:val="24"/>
-          <w:szCs w:val="24"/>
-        </w:rPr>
-        <w:t>meves</w:t>
-      </w:r>
-      <w:proofErr w:type="spellEnd"/>
-      <w:r>
-        <w:rPr>
-          <w:rFonts w:ascii="Consolas" w:hAnsi="Consolas"/>
-          <w:sz w:val="24"/>
-          <w:szCs w:val="24"/>
-        </w:rPr>
-        <w:t xml:space="preserve"> primeres </w:t>
-      </w:r>
-      <w:proofErr w:type="spellStart"/>
-      <w:r>
-        <w:rPr>
-          <w:rFonts w:ascii="Consolas" w:hAnsi="Consolas"/>
-          <w:sz w:val="24"/>
-          <w:szCs w:val="24"/>
-        </w:rPr>
-        <w:t>impresions</w:t>
-      </w:r>
-      <w:proofErr w:type="spellEnd"/>
-      <w:r>
-        <w:rPr>
-          <w:rFonts w:ascii="Consolas" w:hAnsi="Consolas"/>
-          <w:sz w:val="24"/>
-          <w:szCs w:val="24"/>
-        </w:rPr>
-        <w:t xml:space="preserve"> son que es </w:t>
-      </w:r>
-      <w:proofErr w:type="spellStart"/>
-      <w:r>
-        <w:rPr>
-          <w:rFonts w:ascii="Consolas" w:hAnsi="Consolas"/>
-          <w:sz w:val="24"/>
-          <w:szCs w:val="24"/>
-        </w:rPr>
-        <w:t>molt</w:t>
-      </w:r>
-      <w:proofErr w:type="spellEnd"/>
-      <w:r>
-        <w:rPr>
-          <w:rFonts w:ascii="Consolas" w:hAnsi="Consolas"/>
-          <w:sz w:val="24"/>
-          <w:szCs w:val="24"/>
-        </w:rPr>
-        <w:t xml:space="preserve"> </w:t>
-      </w:r>
-      <w:proofErr w:type="spellStart"/>
-      <w:r>
-        <w:rPr>
-          <w:rFonts w:ascii="Consolas" w:hAnsi="Consolas"/>
-          <w:sz w:val="24"/>
-          <w:szCs w:val="24"/>
-        </w:rPr>
-        <w:t>lletga</w:t>
-      </w:r>
-      <w:proofErr w:type="spellEnd"/>
-      <w:r>
-        <w:rPr>
-          <w:rFonts w:ascii="Consolas" w:hAnsi="Consolas"/>
-          <w:sz w:val="24"/>
-          <w:szCs w:val="24"/>
-        </w:rPr>
-        <w:t xml:space="preserve">, destaca el </w:t>
-      </w:r>
-      <w:proofErr w:type="spellStart"/>
-      <w:r>
-        <w:rPr>
-          <w:rFonts w:ascii="Consolas" w:hAnsi="Consolas"/>
-          <w:sz w:val="24"/>
-          <w:szCs w:val="24"/>
-        </w:rPr>
-        <w:t>contrast</w:t>
-      </w:r>
-      <w:proofErr w:type="spellEnd"/>
-      <w:r>
-        <w:rPr>
-          <w:rFonts w:ascii="Consolas" w:hAnsi="Consolas"/>
-          <w:sz w:val="24"/>
-          <w:szCs w:val="24"/>
-        </w:rPr>
-        <w:t xml:space="preserve">, el color de Fons gris </w:t>
-      </w:r>
-      <w:proofErr w:type="spellStart"/>
-      <w:r>
-        <w:rPr>
-          <w:rFonts w:ascii="Consolas" w:hAnsi="Consolas"/>
-          <w:sz w:val="24"/>
-          <w:szCs w:val="24"/>
-        </w:rPr>
-        <w:t>amb</w:t>
-      </w:r>
-      <w:proofErr w:type="spellEnd"/>
-      <w:r>
-        <w:rPr>
-          <w:rFonts w:ascii="Consolas" w:hAnsi="Consolas"/>
-          <w:sz w:val="24"/>
-          <w:szCs w:val="24"/>
-        </w:rPr>
-        <w:t xml:space="preserve"> les </w:t>
-      </w:r>
-      <w:proofErr w:type="spellStart"/>
-      <w:r>
-        <w:rPr>
-          <w:rFonts w:ascii="Consolas" w:hAnsi="Consolas"/>
-          <w:sz w:val="24"/>
-          <w:szCs w:val="24"/>
-        </w:rPr>
-        <w:t>lletres</w:t>
-      </w:r>
-      <w:proofErr w:type="spellEnd"/>
-      <w:r>
-        <w:rPr>
-          <w:rFonts w:ascii="Consolas" w:hAnsi="Consolas"/>
-          <w:sz w:val="24"/>
-          <w:szCs w:val="24"/>
-        </w:rPr>
-        <w:t xml:space="preserve"> blaves </w:t>
-      </w:r>
-      <w:proofErr w:type="spellStart"/>
-      <w:r>
-        <w:rPr>
-          <w:rFonts w:ascii="Consolas" w:hAnsi="Consolas"/>
-          <w:sz w:val="24"/>
-          <w:szCs w:val="24"/>
-        </w:rPr>
-        <w:t>cel</w:t>
-      </w:r>
-      <w:proofErr w:type="spellEnd"/>
-      <w:r>
-        <w:rPr>
-          <w:rFonts w:ascii="Consolas" w:hAnsi="Consolas"/>
-          <w:sz w:val="24"/>
-          <w:szCs w:val="24"/>
-        </w:rPr>
-        <w:t xml:space="preserve"> no es el correcte, per </w:t>
-      </w:r>
-      <w:proofErr w:type="spellStart"/>
-      <w:r>
-        <w:rPr>
-          <w:rFonts w:ascii="Consolas" w:hAnsi="Consolas"/>
-          <w:sz w:val="24"/>
-          <w:szCs w:val="24"/>
-        </w:rPr>
-        <w:t>tant</w:t>
-      </w:r>
-      <w:proofErr w:type="spellEnd"/>
-      <w:r>
-        <w:rPr>
-          <w:rFonts w:ascii="Consolas" w:hAnsi="Consolas"/>
-          <w:sz w:val="24"/>
-          <w:szCs w:val="24"/>
-        </w:rPr>
-        <w:t xml:space="preserve"> </w:t>
-      </w:r>
-      <w:proofErr w:type="spellStart"/>
-      <w:r>
-        <w:rPr>
-          <w:rFonts w:ascii="Consolas" w:hAnsi="Consolas"/>
-          <w:sz w:val="24"/>
-          <w:szCs w:val="24"/>
-        </w:rPr>
-        <w:t>aquesta</w:t>
-      </w:r>
-      <w:proofErr w:type="spellEnd"/>
-      <w:r>
-        <w:rPr>
-          <w:rFonts w:ascii="Consolas" w:hAnsi="Consolas"/>
-          <w:sz w:val="24"/>
-          <w:szCs w:val="24"/>
-        </w:rPr>
-        <w:t xml:space="preserve"> será la primera </w:t>
-      </w:r>
-      <w:proofErr w:type="spellStart"/>
-      <w:r>
-        <w:rPr>
-          <w:rFonts w:ascii="Consolas" w:hAnsi="Consolas"/>
-          <w:sz w:val="24"/>
-          <w:szCs w:val="24"/>
-        </w:rPr>
-        <w:t>modificació</w:t>
-      </w:r>
-      <w:proofErr w:type="spellEnd"/>
-      <w:r>
-        <w:rPr>
-          <w:rFonts w:ascii="Consolas" w:hAnsi="Consolas"/>
-          <w:sz w:val="24"/>
-          <w:szCs w:val="24"/>
-        </w:rPr>
-        <w:t>.</w:t>
-      </w:r>
-    </w:p>
-    <w:p>
-      <w:pPr>
-        <w:rPr>
-          <w:rFonts w:ascii="Consolas" w:hAnsi="Consolas"/>
-          <w:sz w:val="24"/>
-          <w:szCs w:val="24"/>
-        </w:rPr>
-      </w:pPr>
-    </w:p>
-    <w:p>
-      <w:pPr>
-        <w:rPr>
-          <w:rFonts w:ascii="Consolas" w:hAnsi="Consolas"/>
-          <w:sz w:val="24"/>
-          <w:szCs w:val="24"/>
-        </w:rPr>
-      </w:pPr>
-      <w:proofErr w:type="spellStart"/>
-      <w:r>
-        <w:rPr>
-          <w:rFonts w:ascii="Consolas" w:hAnsi="Consolas"/>
-          <w:sz w:val="24"/>
-          <w:szCs w:val="24"/>
-        </w:rPr>
-        <w:t>Comenzarem</w:t>
-      </w:r>
-      <w:proofErr w:type="spellEnd"/>
-      <w:r>
-        <w:rPr>
-          <w:rFonts w:ascii="Consolas" w:hAnsi="Consolas"/>
-          <w:sz w:val="24"/>
-          <w:szCs w:val="24"/>
-        </w:rPr>
-        <w:t xml:space="preserve"> </w:t>
-      </w:r>
-      <w:proofErr w:type="spellStart"/>
-      <w:r>
-        <w:rPr>
-          <w:rFonts w:ascii="Consolas" w:hAnsi="Consolas"/>
-          <w:sz w:val="24"/>
-          <w:szCs w:val="24"/>
-        </w:rPr>
-        <w:t>amb</w:t>
-      </w:r>
-      <w:proofErr w:type="spellEnd"/>
-      <w:r>
-        <w:rPr>
-          <w:rFonts w:ascii="Consolas" w:hAnsi="Consolas"/>
-          <w:sz w:val="24"/>
-          <w:szCs w:val="24"/>
-        </w:rPr>
-        <w:t xml:space="preserve"> el </w:t>
-      </w:r>
-      <w:proofErr w:type="spellStart"/>
-      <w:r>
-        <w:rPr>
-          <w:rFonts w:ascii="Consolas" w:hAnsi="Consolas"/>
-          <w:sz w:val="24"/>
-          <w:szCs w:val="24"/>
-        </w:rPr>
-        <w:t>classic</w:t>
-      </w:r>
-      <w:proofErr w:type="spellEnd"/>
-      <w:r>
-        <w:rPr>
-          <w:rFonts w:ascii="Consolas" w:hAnsi="Consolas"/>
-          <w:sz w:val="24"/>
-          <w:szCs w:val="24"/>
-        </w:rPr>
-        <w:t xml:space="preserve"> </w:t>
-      </w:r>
-      <w:proofErr w:type="spellStart"/>
-      <w:r>
-        <w:rPr>
-          <w:rFonts w:ascii="Consolas" w:hAnsi="Consolas"/>
-          <w:sz w:val="24"/>
-          <w:szCs w:val="24"/>
-        </w:rPr>
-        <w:t>blanc</w:t>
-      </w:r>
-      <w:proofErr w:type="spellEnd"/>
-      <w:r>
-        <w:rPr>
-          <w:rFonts w:ascii="Consolas" w:hAnsi="Consolas"/>
-          <w:sz w:val="24"/>
-          <w:szCs w:val="24"/>
-        </w:rPr>
-        <w:t xml:space="preserve"> i negre </w:t>
-      </w:r>
-      <w:proofErr w:type="spellStart"/>
-      <w:r>
-        <w:rPr>
-          <w:rFonts w:ascii="Consolas" w:hAnsi="Consolas"/>
-          <w:sz w:val="24"/>
-          <w:szCs w:val="24"/>
-        </w:rPr>
-        <w:t>potser</w:t>
-      </w:r>
-      <w:proofErr w:type="spellEnd"/>
-      <w:r>
-        <w:rPr>
-          <w:rFonts w:ascii="Consolas" w:hAnsi="Consolas"/>
-          <w:sz w:val="24"/>
-          <w:szCs w:val="24"/>
-        </w:rPr>
-        <w:t xml:space="preserve"> mes </w:t>
-      </w:r>
-      <w:proofErr w:type="spellStart"/>
-      <w:r>
-        <w:rPr>
-          <w:rFonts w:ascii="Consolas" w:hAnsi="Consolas"/>
-          <w:sz w:val="24"/>
-          <w:szCs w:val="24"/>
-        </w:rPr>
-        <w:t>tard</w:t>
-      </w:r>
-      <w:proofErr w:type="spellEnd"/>
-      <w:r>
-        <w:rPr>
-          <w:rFonts w:ascii="Consolas" w:hAnsi="Consolas"/>
-          <w:sz w:val="24"/>
-          <w:szCs w:val="24"/>
-        </w:rPr>
-        <w:t xml:space="preserve"> cambiara </w:t>
-      </w:r>
-      <w:proofErr w:type="spellStart"/>
-      <w:r>
-        <w:rPr>
-          <w:rFonts w:ascii="Consolas" w:hAnsi="Consolas"/>
-          <w:sz w:val="24"/>
-          <w:szCs w:val="24"/>
-        </w:rPr>
-        <w:t>editant</w:t>
-      </w:r>
-      <w:proofErr w:type="spellEnd"/>
-      <w:r>
-        <w:rPr>
-          <w:rFonts w:ascii="Consolas" w:hAnsi="Consolas"/>
-          <w:sz w:val="24"/>
-          <w:szCs w:val="24"/>
-        </w:rPr>
-        <w:t xml:space="preserve"> </w:t>
-      </w:r>
-      <w:proofErr w:type="spellStart"/>
-      <w:r>
-        <w:rPr>
-          <w:rFonts w:ascii="Consolas" w:hAnsi="Consolas"/>
-          <w:sz w:val="24"/>
-          <w:szCs w:val="24"/>
-        </w:rPr>
-        <w:t>els</w:t>
-      </w:r>
-      <w:proofErr w:type="spellEnd"/>
-      <w:r>
-        <w:rPr>
-          <w:rFonts w:ascii="Consolas" w:hAnsi="Consolas"/>
-          <w:sz w:val="24"/>
-          <w:szCs w:val="24"/>
-        </w:rPr>
-        <w:t xml:space="preserve"> </w:t>
-      </w:r>
-      <w:proofErr w:type="spellStart"/>
-      <w:r>
-        <w:rPr>
-          <w:rFonts w:ascii="Consolas" w:hAnsi="Consolas"/>
-          <w:sz w:val="24"/>
-          <w:szCs w:val="24"/>
-        </w:rPr>
-        <w:t>distints</w:t>
-      </w:r>
-      <w:proofErr w:type="spellEnd"/>
-      <w:r>
-        <w:rPr>
-          <w:rFonts w:ascii="Consolas" w:hAnsi="Consolas"/>
-          <w:sz w:val="24"/>
-          <w:szCs w:val="24"/>
-        </w:rPr>
-        <w:t xml:space="preserve"> </w:t>
-      </w:r>
-      <w:proofErr w:type="spellStart"/>
-      <w:r>
-        <w:rPr>
-          <w:rFonts w:ascii="Consolas" w:hAnsi="Consolas"/>
-          <w:sz w:val="24"/>
-          <w:szCs w:val="24"/>
-        </w:rPr>
-        <w:t>sectors</w:t>
-      </w:r>
-      <w:proofErr w:type="spellEnd"/>
-      <w:r>
-        <w:rPr>
-          <w:rFonts w:ascii="Consolas" w:hAnsi="Consolas"/>
-          <w:sz w:val="24"/>
-          <w:szCs w:val="24"/>
-        </w:rPr>
-        <w:t xml:space="preserve"> de la </w:t>
-      </w:r>
-      <w:proofErr w:type="spellStart"/>
-      <w:r>
-        <w:rPr>
-          <w:rFonts w:ascii="Consolas" w:hAnsi="Consolas"/>
-          <w:sz w:val="24"/>
-          <w:szCs w:val="24"/>
-        </w:rPr>
-        <w:t>pàgina</w:t>
-      </w:r>
-      <w:proofErr w:type="spellEnd"/>
-      <w:r>
-        <w:rPr>
-          <w:rFonts w:ascii="Consolas" w:hAnsi="Consolas"/>
-          <w:sz w:val="24"/>
-          <w:szCs w:val="24"/>
-        </w:rPr>
-        <w:t>.</w:t>
+      <w:r>
+        <w:rPr>
+          <w:rFonts w:ascii="Consolas" w:hAnsi="Consolas"/>
+          <w:sz w:val="24"/>
+          <w:szCs w:val="24"/>
+        </w:rPr>
+        <w:t>Veient la pagina les meves primeres impresions son que es molt lletga, destaca el contrast, el color de Fons gris amb les lletres blaves cel no es el correcte, per tant aquesta será la primera modificació.</w:t>
+      </w:r>
+    </w:p>
+    <w:p>
+      <w:pPr>
+        <w:rPr>
+          <w:rFonts w:ascii="Consolas" w:hAnsi="Consolas"/>
+          <w:sz w:val="24"/>
+          <w:szCs w:val="24"/>
+        </w:rPr>
+      </w:pPr>
+    </w:p>
+    <w:p>
+      <w:pPr>
+        <w:rPr>
+          <w:rFonts w:ascii="Consolas" w:hAnsi="Consolas"/>
+          <w:sz w:val="24"/>
+          <w:szCs w:val="24"/>
+        </w:rPr>
+      </w:pPr>
+      <w:r>
+        <w:rPr>
+          <w:rFonts w:ascii="Consolas" w:hAnsi="Consolas"/>
+          <w:sz w:val="24"/>
+          <w:szCs w:val="24"/>
+        </w:rPr>
+        <w:t>Comenzarem amb el classic blanc i negre potser mes tard cambiara editant els distints sectors de la pàgina.</w:t>
       </w:r>
     </w:p>
     <w:p>
@@ -666,105 +268,7 @@
         <w:rPr>
           <w:rFonts w:ascii="Consolas" w:hAnsi="Consolas"/>
         </w:rPr>
-        <w:t xml:space="preserve">La pagina ja es </w:t>
-      </w:r>
-      <w:proofErr w:type="spellStart"/>
-      <w:r>
-        <w:rPr>
-          <w:rFonts w:ascii="Consolas" w:hAnsi="Consolas"/>
-        </w:rPr>
-        <w:t>veu</w:t>
-      </w:r>
-      <w:proofErr w:type="spellEnd"/>
-      <w:r>
-        <w:rPr>
-          <w:rFonts w:ascii="Consolas" w:hAnsi="Consolas"/>
-        </w:rPr>
-        <w:t xml:space="preserve"> </w:t>
-      </w:r>
-      <w:proofErr w:type="spellStart"/>
-      <w:r>
-        <w:rPr>
-          <w:rFonts w:ascii="Consolas" w:hAnsi="Consolas"/>
-        </w:rPr>
-        <w:t>millor</w:t>
-      </w:r>
-      <w:proofErr w:type="spellEnd"/>
-      <w:r>
-        <w:rPr>
-          <w:rFonts w:ascii="Consolas" w:hAnsi="Consolas"/>
-        </w:rPr>
-        <w:t xml:space="preserve">, </w:t>
-      </w:r>
-      <w:proofErr w:type="spellStart"/>
-      <w:r>
-        <w:rPr>
-          <w:rFonts w:ascii="Consolas" w:hAnsi="Consolas"/>
-        </w:rPr>
-        <w:t>veient</w:t>
-      </w:r>
-      <w:proofErr w:type="spellEnd"/>
-      <w:r>
-        <w:rPr>
-          <w:rFonts w:ascii="Consolas" w:hAnsi="Consolas"/>
-        </w:rPr>
-        <w:t xml:space="preserve"> una vista general ara </w:t>
-      </w:r>
-      <w:proofErr w:type="spellStart"/>
-      <w:r>
-        <w:rPr>
-          <w:rFonts w:ascii="Consolas" w:hAnsi="Consolas"/>
-        </w:rPr>
-        <w:t>mateix</w:t>
-      </w:r>
-      <w:proofErr w:type="spellEnd"/>
-      <w:r>
-        <w:rPr>
-          <w:rFonts w:ascii="Consolas" w:hAnsi="Consolas"/>
-        </w:rPr>
-        <w:t xml:space="preserve"> el </w:t>
-      </w:r>
-      <w:proofErr w:type="spellStart"/>
-      <w:r>
-        <w:rPr>
-          <w:rFonts w:ascii="Consolas" w:hAnsi="Consolas"/>
-        </w:rPr>
-        <w:t>seguent</w:t>
-      </w:r>
-      <w:proofErr w:type="spellEnd"/>
-      <w:r>
-        <w:rPr>
-          <w:rFonts w:ascii="Consolas" w:hAnsi="Consolas"/>
-        </w:rPr>
-        <w:t xml:space="preserve"> </w:t>
-      </w:r>
-      <w:proofErr w:type="spellStart"/>
-      <w:r>
-        <w:rPr>
-          <w:rFonts w:ascii="Consolas" w:hAnsi="Consolas"/>
-        </w:rPr>
-        <w:t>canvi</w:t>
-      </w:r>
-      <w:proofErr w:type="spellEnd"/>
-      <w:r>
-        <w:rPr>
-          <w:rFonts w:ascii="Consolas" w:hAnsi="Consolas"/>
-        </w:rPr>
-        <w:t xml:space="preserve"> será posar el primer </w:t>
-      </w:r>
-      <w:proofErr w:type="spellStart"/>
-      <w:r>
-        <w:rPr>
-          <w:rFonts w:ascii="Consolas" w:hAnsi="Consolas"/>
-        </w:rPr>
-        <w:t>article</w:t>
-      </w:r>
-      <w:proofErr w:type="spellEnd"/>
-      <w:r>
-        <w:rPr>
-          <w:rFonts w:ascii="Consolas" w:hAnsi="Consolas"/>
-        </w:rPr>
-        <w:t>: “</w:t>
+        <w:t>La pagina ja es veu millor, veient una vista general ara mateix el seguent canvi será posar el primer article: “</w:t>
       </w:r>
       <w:r>
         <w:rPr>
@@ -772,53 +276,16 @@
           <w:rFonts w:ascii="Consolas" w:hAnsi="Consolas"/>
           <w:color w:val="000000"/>
         </w:rPr>
-        <w:t xml:space="preserve">El problema </w:t>
-      </w:r>
-      <w:proofErr w:type="spellStart"/>
+        <w:t>El problema dels tres cosso</w:t>
+      </w:r>
       <w:r>
         <w:rPr>
           <w:rStyle w:val="Textoennegrita"/>
           <w:rFonts w:ascii="Consolas" w:hAnsi="Consolas"/>
           <w:color w:val="000000"/>
         </w:rPr>
-        <w:t>dels</w:t>
-      </w:r>
-      <w:proofErr w:type="spellEnd"/>
-      <w:r>
-        <w:rPr>
-          <w:rStyle w:val="Textoennegrita"/>
-          <w:rFonts w:ascii="Consolas" w:hAnsi="Consolas"/>
-          <w:color w:val="000000"/>
-        </w:rPr>
-        <w:t xml:space="preserve"> tres </w:t>
-      </w:r>
-      <w:proofErr w:type="spellStart"/>
-      <w:r>
-        <w:rPr>
-          <w:rStyle w:val="Textoennegrita"/>
-          <w:rFonts w:ascii="Consolas" w:hAnsi="Consolas"/>
-          <w:color w:val="000000"/>
-        </w:rPr>
-        <w:t>cosso</w:t>
-      </w:r>
-      <w:r>
-        <w:rPr>
-          <w:rStyle w:val="Textoennegrita"/>
-          <w:rFonts w:ascii="Consolas" w:hAnsi="Consolas"/>
-          <w:color w:val="000000"/>
-        </w:rPr>
-        <w:t>s</w:t>
-      </w:r>
-      <w:proofErr w:type="spellEnd"/>
-      <w:r>
-        <w:rPr>
-          <w:rStyle w:val="Textoennegrita"/>
-          <w:rFonts w:ascii="Consolas" w:hAnsi="Consolas"/>
-          <w:color w:val="000000"/>
-        </w:rPr>
-        <w:t xml:space="preserve">” </w:t>
-      </w:r>
-      <w:proofErr w:type="spellStart"/>
+        <w:t xml:space="preserve">s” </w:t>
+      </w:r>
       <w:r>
         <w:rPr>
           <w:rStyle w:val="Textoennegrita"/>
@@ -827,18 +294,7 @@
           <w:bCs w:val="0"/>
           <w:color w:val="000000"/>
         </w:rPr>
-        <w:t>amb</w:t>
-      </w:r>
-      <w:proofErr w:type="spellEnd"/>
-      <w:r>
-        <w:rPr>
-          <w:rStyle w:val="Textoennegrita"/>
-          <w:rFonts w:ascii="Consolas" w:hAnsi="Consolas"/>
-          <w:b w:val="0"/>
-          <w:bCs w:val="0"/>
-          <w:color w:val="000000"/>
-        </w:rPr>
-        <w:t xml:space="preserve"> una semántica correcta</w:t>
+        <w:t>amb una semántica correcta</w:t>
       </w:r>
       <w:r>
         <w:rPr>
@@ -902,6 +358,132 @@
     </w:p>
     <w:p>
       <w:pPr>
+        <w:rPr>
+          <w:rFonts w:ascii="Consolas" w:hAnsi="Consolas"/>
+          <w:sz w:val="24"/>
+          <w:szCs w:val="24"/>
+        </w:rPr>
+      </w:pPr>
+    </w:p>
+    <w:p>
+      <w:pPr>
+        <w:rPr>
+          <w:rFonts w:ascii="Consolas" w:hAnsi="Consolas"/>
+          <w:sz w:val="24"/>
+          <w:szCs w:val="24"/>
+        </w:rPr>
+      </w:pPr>
+    </w:p>
+    <w:p>
+      <w:pPr>
+        <w:rPr>
+          <w:rFonts w:ascii="Consolas" w:hAnsi="Consolas"/>
+          <w:sz w:val="24"/>
+          <w:szCs w:val="24"/>
+        </w:rPr>
+      </w:pPr>
+    </w:p>
+    <w:p>
+      <w:pPr>
+        <w:rPr>
+          <w:rFonts w:ascii="Consolas" w:hAnsi="Consolas"/>
+          <w:sz w:val="24"/>
+          <w:szCs w:val="24"/>
+        </w:rPr>
+      </w:pPr>
+    </w:p>
+    <w:p>
+      <w:pPr>
+        <w:rPr>
+          <w:rFonts w:ascii="Consolas" w:hAnsi="Consolas"/>
+          <w:sz w:val="24"/>
+          <w:szCs w:val="24"/>
+        </w:rPr>
+      </w:pPr>
+    </w:p>
+    <w:p>
+      <w:pPr>
+        <w:rPr>
+          <w:rFonts w:ascii="Consolas" w:hAnsi="Consolas"/>
+          <w:sz w:val="24"/>
+          <w:szCs w:val="24"/>
+        </w:rPr>
+      </w:pPr>
+    </w:p>
+    <w:p>
+      <w:pPr>
+        <w:rPr>
+          <w:rFonts w:ascii="Consolas" w:hAnsi="Consolas"/>
+          <w:sz w:val="24"/>
+          <w:szCs w:val="24"/>
+        </w:rPr>
+      </w:pPr>
+    </w:p>
+    <w:p>
+      <w:pPr>
+        <w:rPr>
+          <w:rFonts w:ascii="Consolas" w:hAnsi="Consolas"/>
+          <w:sz w:val="24"/>
+          <w:szCs w:val="24"/>
+        </w:rPr>
+      </w:pPr>
+    </w:p>
+    <w:p>
+      <w:pPr>
+        <w:rPr>
+          <w:rFonts w:ascii="Consolas" w:hAnsi="Consolas"/>
+          <w:sz w:val="24"/>
+          <w:szCs w:val="24"/>
+        </w:rPr>
+      </w:pPr>
+    </w:p>
+    <w:p>
+      <w:pPr>
+        <w:rPr>
+          <w:rFonts w:ascii="Consolas" w:hAnsi="Consolas"/>
+          <w:sz w:val="24"/>
+          <w:szCs w:val="24"/>
+        </w:rPr>
+      </w:pPr>
+    </w:p>
+    <w:p>
+      <w:pPr>
+        <w:rPr>
+          <w:rFonts w:ascii="Consolas" w:hAnsi="Consolas"/>
+          <w:sz w:val="24"/>
+          <w:szCs w:val="24"/>
+        </w:rPr>
+      </w:pPr>
+    </w:p>
+    <w:p>
+      <w:pPr>
+        <w:rPr>
+          <w:rFonts w:ascii="Consolas" w:hAnsi="Consolas"/>
+          <w:sz w:val="24"/>
+          <w:szCs w:val="24"/>
+        </w:rPr>
+      </w:pPr>
+    </w:p>
+    <w:p>
+      <w:pPr>
+        <w:rPr>
+          <w:rFonts w:ascii="Consolas" w:hAnsi="Consolas"/>
+          <w:sz w:val="24"/>
+          <w:szCs w:val="24"/>
+        </w:rPr>
+      </w:pPr>
+    </w:p>
+    <w:p>
+      <w:pPr>
+        <w:rPr>
+          <w:rFonts w:ascii="Consolas" w:hAnsi="Consolas"/>
+          <w:sz w:val="24"/>
+          <w:szCs w:val="24"/>
+        </w:rPr>
+      </w:pPr>
+    </w:p>
+    <w:p>
+      <w:pPr>
         <w:pStyle w:val="NormalWeb"/>
         <w:shd w:val="clear" w:color="auto" w:fill="FFFFFF"/>
         <w:rPr>
@@ -914,6 +496,7 @@
           <w:sz w:val="28"/>
           <w:szCs w:val="28"/>
         </w:rPr>
+        <w:lastRenderedPageBreak/>
         <w:t xml:space="preserve">PAS </w:t>
       </w:r>
       <w:r>
@@ -938,212 +521,187 @@
         </w:rPr>
         <w:t xml:space="preserve"> </w:t>
       </w:r>
-      <w:proofErr w:type="spellStart"/>
-      <w:r>
-        <w:rPr>
-          <w:rFonts w:ascii="Consolas" w:hAnsi="Consolas"/>
-        </w:rPr>
-        <w:t>Seguidament</w:t>
-      </w:r>
-      <w:proofErr w:type="spellEnd"/>
-      <w:r>
-        <w:rPr>
-          <w:rFonts w:ascii="Consolas" w:hAnsi="Consolas"/>
-        </w:rPr>
-        <w:t xml:space="preserve"> </w:t>
-      </w:r>
-      <w:proofErr w:type="spellStart"/>
-      <w:r>
-        <w:rPr>
-          <w:rFonts w:ascii="Consolas" w:hAnsi="Consolas"/>
-        </w:rPr>
-        <w:t>corregirem</w:t>
-      </w:r>
-      <w:proofErr w:type="spellEnd"/>
-      <w:r>
-        <w:rPr>
-          <w:rFonts w:ascii="Consolas" w:hAnsi="Consolas"/>
-        </w:rPr>
-        <w:t xml:space="preserve"> </w:t>
-      </w:r>
-      <w:proofErr w:type="spellStart"/>
-      <w:r>
-        <w:rPr>
-          <w:rFonts w:ascii="Consolas" w:hAnsi="Consolas"/>
-        </w:rPr>
-        <w:t>semanticament</w:t>
-      </w:r>
-      <w:proofErr w:type="spellEnd"/>
-      <w:r>
-        <w:rPr>
-          <w:rFonts w:ascii="Consolas" w:hAnsi="Consolas"/>
-        </w:rPr>
-        <w:t xml:space="preserve"> el </w:t>
-      </w:r>
-      <w:proofErr w:type="spellStart"/>
-      <w:r>
-        <w:rPr>
-          <w:rFonts w:ascii="Consolas" w:hAnsi="Consolas"/>
-        </w:rPr>
-        <w:t>seguent</w:t>
-      </w:r>
-      <w:proofErr w:type="spellEnd"/>
-      <w:r>
-        <w:rPr>
-          <w:rFonts w:ascii="Consolas" w:hAnsi="Consolas"/>
-        </w:rPr>
-        <w:t xml:space="preserve"> </w:t>
-      </w:r>
-      <w:proofErr w:type="spellStart"/>
-      <w:r>
-        <w:rPr>
-          <w:rFonts w:ascii="Consolas" w:hAnsi="Consolas"/>
-        </w:rPr>
-        <w:t>article</w:t>
-      </w:r>
-      <w:proofErr w:type="spellEnd"/>
-      <w:r>
-        <w:rPr>
-          <w:rFonts w:ascii="Consolas" w:hAnsi="Consolas"/>
-        </w:rPr>
-        <w:t xml:space="preserve">, avanzo que </w:t>
-      </w:r>
-      <w:proofErr w:type="spellStart"/>
-      <w:r>
-        <w:rPr>
-          <w:rFonts w:ascii="Consolas" w:hAnsi="Consolas"/>
-        </w:rPr>
-        <w:t>després</w:t>
-      </w:r>
-      <w:proofErr w:type="spellEnd"/>
-      <w:r>
-        <w:rPr>
-          <w:rFonts w:ascii="Consolas" w:hAnsi="Consolas"/>
-        </w:rPr>
-        <w:t xml:space="preserve"> </w:t>
-      </w:r>
-      <w:proofErr w:type="spellStart"/>
-      <w:r>
-        <w:rPr>
-          <w:rFonts w:ascii="Consolas" w:hAnsi="Consolas"/>
-        </w:rPr>
-        <w:t>farem</w:t>
-      </w:r>
-      <w:proofErr w:type="spellEnd"/>
-      <w:r>
-        <w:rPr>
-          <w:rFonts w:ascii="Consolas" w:hAnsi="Consolas"/>
-        </w:rPr>
-        <w:t xml:space="preserve"> una ultima pasada per corregir el </w:t>
-      </w:r>
-      <w:proofErr w:type="spellStart"/>
-      <w:r>
-        <w:rPr>
-          <w:rFonts w:ascii="Consolas" w:hAnsi="Consolas"/>
-        </w:rPr>
-        <w:t>document</w:t>
-      </w:r>
-      <w:proofErr w:type="spellEnd"/>
-      <w:r>
-        <w:rPr>
-          <w:rFonts w:ascii="Consolas" w:hAnsi="Consolas"/>
-        </w:rPr>
-        <w:t xml:space="preserve"> </w:t>
-      </w:r>
-      <w:proofErr w:type="spellStart"/>
-      <w:r>
-        <w:rPr>
-          <w:rFonts w:ascii="Consolas" w:hAnsi="Consolas"/>
-        </w:rPr>
-        <w:t>sencer</w:t>
-      </w:r>
-      <w:proofErr w:type="spellEnd"/>
-      <w:r>
-        <w:rPr>
-          <w:rFonts w:ascii="Consolas" w:hAnsi="Consolas"/>
-        </w:rPr>
-        <w:t xml:space="preserve">, per a posar correctamente </w:t>
-      </w:r>
-      <w:proofErr w:type="spellStart"/>
-      <w:r>
-        <w:rPr>
-          <w:rFonts w:ascii="Consolas" w:hAnsi="Consolas"/>
-        </w:rPr>
-        <w:t>els</w:t>
-      </w:r>
-      <w:proofErr w:type="spellEnd"/>
-      <w:r>
-        <w:rPr>
-          <w:rFonts w:ascii="Consolas" w:hAnsi="Consolas"/>
-        </w:rPr>
-        <w:t xml:space="preserve"> </w:t>
-      </w:r>
-      <w:proofErr w:type="spellStart"/>
-      <w:r>
-        <w:rPr>
-          <w:rFonts w:ascii="Consolas" w:hAnsi="Consolas"/>
-        </w:rPr>
-        <w:t>div</w:t>
-      </w:r>
-      <w:proofErr w:type="spellEnd"/>
-      <w:r>
-        <w:rPr>
-          <w:rFonts w:ascii="Consolas" w:hAnsi="Consolas"/>
-        </w:rPr>
-        <w:t xml:space="preserve"> </w:t>
-      </w:r>
-      <w:proofErr w:type="spellStart"/>
-      <w:r>
-        <w:rPr>
-          <w:rFonts w:ascii="Consolas" w:hAnsi="Consolas"/>
-        </w:rPr>
-        <w:t>exteriors</w:t>
-      </w:r>
-      <w:proofErr w:type="spellEnd"/>
-      <w:r>
-        <w:rPr>
-          <w:rFonts w:ascii="Consolas" w:hAnsi="Consolas"/>
-        </w:rPr>
-        <w:t xml:space="preserve"> i </w:t>
-      </w:r>
-      <w:proofErr w:type="spellStart"/>
-      <w:r>
-        <w:rPr>
-          <w:rFonts w:ascii="Consolas" w:hAnsi="Consolas"/>
-        </w:rPr>
-        <w:t>demes</w:t>
-      </w:r>
-      <w:proofErr w:type="spellEnd"/>
-      <w:r>
-        <w:rPr>
-          <w:rFonts w:ascii="Consolas" w:hAnsi="Consolas"/>
-        </w:rPr>
-        <w:t xml:space="preserve"> </w:t>
-      </w:r>
-      <w:proofErr w:type="spellStart"/>
-      <w:r>
-        <w:rPr>
-          <w:rFonts w:ascii="Consolas" w:hAnsi="Consolas"/>
-        </w:rPr>
-        <w:t>elements</w:t>
-      </w:r>
-      <w:proofErr w:type="spellEnd"/>
-      <w:r>
-        <w:rPr>
-          <w:rFonts w:ascii="Consolas" w:hAnsi="Consolas"/>
+      <w:r>
+        <w:rPr>
+          <w:rFonts w:ascii="Consolas" w:hAnsi="Consolas"/>
+        </w:rPr>
+        <w:t>Seguidament corregirem semanticament el seguent article, avanzo que després farem una ultima pasada per corregir el document sencer, per a posar correctamente els div exteriors i demes elements.</w:t>
+      </w:r>
+    </w:p>
+    <w:p>
+      <w:pPr>
+        <w:rPr>
+          <w:rFonts w:ascii="Consolas" w:hAnsi="Consolas"/>
+          <w:sz w:val="24"/>
+          <w:szCs w:val="24"/>
+        </w:rPr>
+      </w:pPr>
+      <w:r>
+        <w:rPr>
+          <w:rFonts w:ascii="Consolas" w:hAnsi="Consolas"/>
+          <w:sz w:val="24"/>
+          <w:szCs w:val="24"/>
+        </w:rPr>
+        <w:drawing>
+          <wp:inline distT="0" distB="0" distL="0" distR="0" wp14:anchorId="1B0B9ADA" wp14:editId="557B2E21">
+            <wp:extent cx="5400040" cy="3760470"/>
+            <wp:effectExtent l="0" t="0" r="0" b="0"/>
+            <wp:docPr id="3" name="Imagen 3"/>
+            <wp:cNvGraphicFramePr>
+              <a:graphicFrameLocks xmlns:a="http://schemas.openxmlformats.org/drawingml/2006/main" noChangeAspect="1"/>
+            </wp:cNvGraphicFramePr>
+            <a:graphic xmlns:a="http://schemas.openxmlformats.org/drawingml/2006/main">
+              <a:graphicData uri="http://schemas.openxmlformats.org/drawingml/2006/picture">
+                <pic:pic xmlns:pic="http://schemas.openxmlformats.org/drawingml/2006/picture">
+                  <pic:nvPicPr>
+                    <pic:cNvPr id="1" name=""/>
+                    <pic:cNvPicPr/>
+                  </pic:nvPicPr>
+                  <pic:blipFill>
+                    <a:blip r:embed="rId6"/>
+                    <a:stretch>
+                      <a:fillRect/>
+                    </a:stretch>
+                  </pic:blipFill>
+                  <pic:spPr>
+                    <a:xfrm>
+                      <a:off x="0" y="0"/>
+                      <a:ext cx="5400040" cy="3760470"/>
+                    </a:xfrm>
+                    <a:prstGeom prst="rect">
+                      <a:avLst/>
+                    </a:prstGeom>
+                  </pic:spPr>
+                </pic:pic>
+              </a:graphicData>
+            </a:graphic>
+          </wp:inline>
+        </w:drawing>
+      </w:r>
+    </w:p>
+    <w:p>
+      <w:pPr>
+        <w:rPr>
+          <w:rFonts w:ascii="Consolas" w:hAnsi="Consolas"/>
+          <w:sz w:val="24"/>
+          <w:szCs w:val="24"/>
+        </w:rPr>
+      </w:pPr>
+      <w:r>
+        <w:rPr>
+          <w:rFonts w:ascii="Consolas" w:hAnsi="Consolas"/>
+          <w:sz w:val="24"/>
+          <w:szCs w:val="24"/>
+        </w:rPr>
+        <w:t xml:space="preserve">PAS 4: La pagina ja es veu força be amb </w:t>
+      </w:r>
+      <w:r>
+        <w:rPr>
+          <w:rFonts w:ascii="Consolas" w:hAnsi="Consolas"/>
+          <w:sz w:val="24"/>
+          <w:szCs w:val="24"/>
+        </w:rPr>
+        <w:t xml:space="preserve">html semantic, pero hem de millorarla encara internament, per tant, el seguent pas será posar atributs ARIA al codi. </w:t>
+      </w:r>
+    </w:p>
+    <w:p>
+      <w:pPr>
+        <w:rPr>
+          <w:rFonts w:ascii="Consolas" w:hAnsi="Consolas"/>
+          <w:sz w:val="24"/>
+          <w:szCs w:val="24"/>
+        </w:rPr>
+      </w:pPr>
+    </w:p>
+    <w:p>
+      <w:pPr>
+        <w:rPr>
+          <w:rFonts w:ascii="Consolas" w:hAnsi="Consolas"/>
+          <w:sz w:val="24"/>
+          <w:szCs w:val="24"/>
+        </w:rPr>
+      </w:pPr>
+      <w:r>
+        <w:rPr>
+          <w:rFonts w:ascii="Consolas" w:hAnsi="Consolas"/>
+          <w:sz w:val="24"/>
+          <w:szCs w:val="24"/>
+        </w:rPr>
+        <w:t>De pas cambiare una mica els estils generals.</w:t>
+      </w:r>
+    </w:p>
+    <w:p>
+      <w:pPr>
+        <w:rPr>
+          <w:rFonts w:ascii="Consolas" w:hAnsi="Consolas"/>
+          <w:sz w:val="24"/>
+          <w:szCs w:val="24"/>
+        </w:rPr>
+      </w:pPr>
+    </w:p>
+    <w:p>
+      <w:pPr>
+        <w:rPr>
+          <w:rFonts w:ascii="Consolas" w:hAnsi="Consolas"/>
+          <w:sz w:val="24"/>
+          <w:szCs w:val="24"/>
+        </w:rPr>
+      </w:pPr>
+      <w:r>
+        <w:rPr>
+          <w:rFonts w:ascii="Consolas" w:hAnsi="Consolas"/>
+          <w:sz w:val="24"/>
+          <w:szCs w:val="24"/>
+        </w:rPr>
+        <w:t xml:space="preserve">PAS </w:t>
+      </w:r>
+      <w:r>
+        <w:rPr>
+          <w:rFonts w:ascii="Consolas" w:hAnsi="Consolas"/>
+          <w:sz w:val="24"/>
+          <w:szCs w:val="24"/>
+        </w:rPr>
+        <w:t>5</w:t>
+      </w:r>
+      <w:r>
+        <w:rPr>
+          <w:rFonts w:ascii="Consolas" w:hAnsi="Consolas"/>
+          <w:sz w:val="24"/>
+          <w:szCs w:val="24"/>
+        </w:rPr>
+        <w:t>:</w:t>
+      </w:r>
+      <w:r>
+        <w:rPr>
+          <w:rFonts w:ascii="Consolas" w:hAnsi="Consolas"/>
+          <w:sz w:val="24"/>
+          <w:szCs w:val="24"/>
+        </w:rPr>
+        <w:t xml:space="preserve"> El següent pas será posar les imatges demanades, amb els drets de autor</w:t>
+      </w:r>
+      <w:r>
+        <w:rPr>
+          <w:rFonts w:ascii="Consolas" w:hAnsi="Consolas"/>
+          <w:sz w:val="24"/>
+          <w:szCs w:val="24"/>
+        </w:rPr>
+        <w:t xml:space="preserve"> i comprimides</w:t>
+      </w:r>
+      <w:r>
+        <w:rPr>
+          <w:rFonts w:ascii="Consolas" w:hAnsi="Consolas"/>
+          <w:sz w:val="24"/>
+          <w:szCs w:val="24"/>
         </w:rPr>
         <w:t>.</w:t>
       </w:r>
     </w:p>
     <w:p>
       <w:pPr>
-        <w:pStyle w:val="NormalWeb"/>
-        <w:shd w:val="clear" w:color="auto" w:fill="FFFFFF"/>
-        <w:rPr>
-          <w:rFonts w:ascii="Consolas" w:hAnsi="Consolas"/>
-          <w:color w:val="000000"/>
-          <w:sz w:val="27"/>
-          <w:szCs w:val="27"/>
+        <w:rPr>
+          <w:rFonts w:ascii="Consolas" w:hAnsi="Consolas"/>
+          <w:sz w:val="24"/>
+          <w:szCs w:val="24"/>
         </w:rPr>
       </w:pPr>
     </w:p>
@@ -1564,7 +1122,7 @@
   <w:style w:type="paragraph" w:default="1" w:styleId="Normal">
     <w:name w:val="Normal"/>
     <w:qFormat/>
-    <w:rsid w:val="00F32780"/>
+    <w:rsid w:val="006A13FF"/>
   </w:style>
   <w:style w:type="character" w:default="1" w:styleId="Fuentedeprrafopredeter">
     <w:name w:val="Default Paragraph Font"/>

</xml_diff>

<commit_message>
estils millorats i posats a part dins d'una carpeta
</commit_message>
<xml_diff>
--- a/doc/documentacio.docx
+++ b/doc/documentacio.docx
@@ -647,12 +647,85 @@
           <w:szCs w:val="24"/>
         </w:rPr>
       </w:pPr>
-      <w:r>
-        <w:rPr>
-          <w:rFonts w:ascii="Consolas" w:hAnsi="Consolas"/>
-          <w:sz w:val="24"/>
-          <w:szCs w:val="24"/>
-        </w:rPr>
+    </w:p>
+    <w:p>
+      <w:pPr>
+        <w:rPr>
+          <w:rFonts w:ascii="Consolas" w:hAnsi="Consolas"/>
+          <w:sz w:val="24"/>
+          <w:szCs w:val="24"/>
+        </w:rPr>
+      </w:pPr>
+    </w:p>
+    <w:p>
+      <w:pPr>
+        <w:rPr>
+          <w:rFonts w:ascii="Consolas" w:hAnsi="Consolas"/>
+          <w:sz w:val="24"/>
+          <w:szCs w:val="24"/>
+        </w:rPr>
+      </w:pPr>
+    </w:p>
+    <w:p>
+      <w:pPr>
+        <w:rPr>
+          <w:rFonts w:ascii="Consolas" w:hAnsi="Consolas"/>
+          <w:sz w:val="24"/>
+          <w:szCs w:val="24"/>
+        </w:rPr>
+      </w:pPr>
+    </w:p>
+    <w:p>
+      <w:pPr>
+        <w:rPr>
+          <w:rFonts w:ascii="Consolas" w:hAnsi="Consolas"/>
+          <w:sz w:val="24"/>
+          <w:szCs w:val="24"/>
+        </w:rPr>
+      </w:pPr>
+    </w:p>
+    <w:p>
+      <w:pPr>
+        <w:rPr>
+          <w:rFonts w:ascii="Consolas" w:hAnsi="Consolas"/>
+          <w:sz w:val="24"/>
+          <w:szCs w:val="24"/>
+        </w:rPr>
+      </w:pPr>
+    </w:p>
+    <w:p>
+      <w:pPr>
+        <w:rPr>
+          <w:rFonts w:ascii="Consolas" w:hAnsi="Consolas"/>
+          <w:sz w:val="24"/>
+          <w:szCs w:val="24"/>
+        </w:rPr>
+      </w:pPr>
+    </w:p>
+    <w:p>
+      <w:pPr>
+        <w:rPr>
+          <w:rFonts w:ascii="Consolas" w:hAnsi="Consolas"/>
+          <w:sz w:val="24"/>
+          <w:szCs w:val="24"/>
+        </w:rPr>
+      </w:pPr>
+    </w:p>
+    <w:p>
+      <w:pPr>
+        <w:rPr>
+          <w:rFonts w:ascii="Consolas" w:hAnsi="Consolas"/>
+          <w:sz w:val="24"/>
+          <w:szCs w:val="24"/>
+        </w:rPr>
+      </w:pPr>
+      <w:r>
+        <w:rPr>
+          <w:rFonts w:ascii="Consolas" w:hAnsi="Consolas"/>
+          <w:sz w:val="24"/>
+          <w:szCs w:val="24"/>
+        </w:rPr>
+        <w:lastRenderedPageBreak/>
         <w:t xml:space="preserve">PAS </w:t>
       </w:r>
       <w:r>
@@ -694,6 +767,115 @@
           <w:szCs w:val="24"/>
         </w:rPr>
         <w:t>.</w:t>
+      </w:r>
+    </w:p>
+    <w:p>
+      <w:pPr>
+        <w:rPr>
+          <w:rFonts w:ascii="Consolas" w:hAnsi="Consolas"/>
+          <w:sz w:val="24"/>
+          <w:szCs w:val="24"/>
+        </w:rPr>
+      </w:pPr>
+      <w:r>
+        <w:rPr>
+          <w:rFonts w:ascii="Consolas" w:hAnsi="Consolas"/>
+          <w:sz w:val="24"/>
+          <w:szCs w:val="24"/>
+        </w:rPr>
+        <w:drawing>
+          <wp:inline distT="0" distB="0" distL="0" distR="0" wp14:anchorId="2D7BE543" wp14:editId="10B50E26">
+            <wp:extent cx="5400040" cy="1841500"/>
+            <wp:effectExtent l="0" t="0" r="0" b="6350"/>
+            <wp:docPr id="5" name="Imagen 5"/>
+            <wp:cNvGraphicFramePr>
+              <a:graphicFrameLocks xmlns:a="http://schemas.openxmlformats.org/drawingml/2006/main" noChangeAspect="1"/>
+            </wp:cNvGraphicFramePr>
+            <a:graphic xmlns:a="http://schemas.openxmlformats.org/drawingml/2006/main">
+              <a:graphicData uri="http://schemas.openxmlformats.org/drawingml/2006/picture">
+                <pic:pic xmlns:pic="http://schemas.openxmlformats.org/drawingml/2006/picture">
+                  <pic:nvPicPr>
+                    <pic:cNvPr id="1" name=""/>
+                    <pic:cNvPicPr/>
+                  </pic:nvPicPr>
+                  <pic:blipFill>
+                    <a:blip r:embed="rId7"/>
+                    <a:stretch>
+                      <a:fillRect/>
+                    </a:stretch>
+                  </pic:blipFill>
+                  <pic:spPr>
+                    <a:xfrm>
+                      <a:off x="0" y="0"/>
+                      <a:ext cx="5400040" cy="1841500"/>
+                    </a:xfrm>
+                    <a:prstGeom prst="rect">
+                      <a:avLst/>
+                    </a:prstGeom>
+                  </pic:spPr>
+                </pic:pic>
+              </a:graphicData>
+            </a:graphic>
+          </wp:inline>
+        </w:drawing>
+      </w:r>
+    </w:p>
+    <w:p>
+      <w:pPr>
+        <w:rPr>
+          <w:rFonts w:ascii="Consolas" w:hAnsi="Consolas"/>
+          <w:sz w:val="24"/>
+          <w:szCs w:val="24"/>
+        </w:rPr>
+      </w:pPr>
+    </w:p>
+    <w:p>
+      <w:pPr>
+        <w:rPr>
+          <w:rFonts w:ascii="Consolas" w:hAnsi="Consolas"/>
+          <w:sz w:val="24"/>
+          <w:szCs w:val="24"/>
+        </w:rPr>
+      </w:pPr>
+      <w:r>
+        <w:rPr>
+          <w:rFonts w:ascii="Consolas" w:hAnsi="Consolas"/>
+          <w:sz w:val="24"/>
+          <w:szCs w:val="24"/>
+        </w:rPr>
+        <w:t xml:space="preserve">PAS </w:t>
+      </w:r>
+      <w:r>
+        <w:rPr>
+          <w:rFonts w:ascii="Consolas" w:hAnsi="Consolas"/>
+          <w:sz w:val="24"/>
+          <w:szCs w:val="24"/>
+        </w:rPr>
+        <w:t>6</w:t>
+      </w:r>
+      <w:r>
+        <w:rPr>
+          <w:rFonts w:ascii="Consolas" w:hAnsi="Consolas"/>
+          <w:sz w:val="24"/>
+          <w:szCs w:val="24"/>
+        </w:rPr>
+        <w:t xml:space="preserve">: </w:t>
+      </w:r>
+      <w:r>
+        <w:rPr>
+          <w:rFonts w:ascii="Consolas" w:hAnsi="Consolas"/>
+          <w:sz w:val="24"/>
+          <w:szCs w:val="24"/>
+        </w:rPr>
+        <w:t>Cambiarem una mica els estils per a que es vegi millor, per el cami arreglarem el error del css dins del html, ho posarem fora dins d’u</w:t>
+      </w:r>
+      <w:r>
+        <w:rPr>
+          <w:rFonts w:ascii="Consolas" w:hAnsi="Consolas"/>
+          <w:sz w:val="24"/>
+          <w:szCs w:val="24"/>
+        </w:rPr>
+        <w:t>na carpeta</w:t>
       </w:r>
     </w:p>
     <w:p>

</xml_diff>